<commit_message>
Design and Methodology Guideline
</commit_message>
<xml_diff>
--- a/CAPSTONE PROJECT GUIDELINE FOR EACH SECTION.docx
+++ b/CAPSTONE PROJECT GUIDELINE FOR EACH SECTION.docx
@@ -52,15 +52,7 @@
         </w:numPr>
       </w:pPr>
       <w:r>
-        <w:t xml:space="preserve">Multi-Source Data. </w:t>
-      </w:r>
-      <w:proofErr w:type="spellStart"/>
-      <w:r>
-        <w:t>Eg</w:t>
-      </w:r>
-      <w:proofErr w:type="spellEnd"/>
-      <w:r>
-        <w:t xml:space="preserve"> weather, soil &amp; Plant growth data.</w:t>
+        <w:t>Multi-Source Data. Eg weather, soil &amp; Plant growth data.</w:t>
       </w:r>
     </w:p>
     <w:p>
@@ -311,13 +303,8 @@
           <w:numId w:val="4"/>
         </w:numPr>
       </w:pPr>
-      <w:proofErr w:type="gramStart"/>
-      <w:r>
-        <w:t>Snowballing:-</w:t>
-      </w:r>
-      <w:proofErr w:type="gramEnd"/>
-      <w:r>
-        <w:t xml:space="preserve"> Can get these </w:t>
+      <w:r>
+        <w:t xml:space="preserve">Snowballing:- Can get these </w:t>
       </w:r>
       <w:r>
         <w:t>experts through referrals or recommendations.</w:t>
@@ -332,15 +319,7 @@
         </w:numPr>
       </w:pPr>
       <w:r>
-        <w:t xml:space="preserve">Judgement </w:t>
-      </w:r>
-      <w:proofErr w:type="gramStart"/>
-      <w:r>
-        <w:t>sampling:-</w:t>
-      </w:r>
-      <w:proofErr w:type="gramEnd"/>
-      <w:r>
-        <w:t xml:space="preserve"> Using judgement to select participants based on their relevance, expertise and ability to contribute to the project.</w:t>
+        <w:t>Judgement sampling:- Using judgement to select participants based on their relevance, expertise and ability to contribute to the project.</w:t>
       </w:r>
     </w:p>
     <w:p/>
@@ -828,13 +807,8 @@
         </w:numPr>
       </w:pPr>
       <w:r>
-        <w:t xml:space="preserve">Establishing secure storage &amp; transmission </w:t>
-      </w:r>
-      <w:proofErr w:type="spellStart"/>
-      <w:r>
-        <w:t>protocals</w:t>
-      </w:r>
-      <w:proofErr w:type="spellEnd"/>
+        <w:t>Establishing secure storage &amp; transmission protocals</w:t>
+      </w:r>
     </w:p>
     <w:p>
       <w:pPr>
@@ -858,6 +832,12 @@
       </w:pPr>
       <w:r>
         <w:t>Transparency and Interpretability</w:t>
+      </w:r>
+    </w:p>
+    <w:p/>
+    <w:p>
+      <w:r>
+        <w:t>SECTION 7: RESEARCH DESIGN AND METHODOLOGY</w:t>
       </w:r>
     </w:p>
     <w:sectPr>
@@ -2060,6 +2040,7 @@
   <w:style w:type="character" w:default="1" w:styleId="DefaultParagraphFont">
     <w:name w:val="Default Paragraph Font"/>
     <w:uiPriority w:val="1"/>
+    <w:semiHidden/>
     <w:unhideWhenUsed/>
   </w:style>
   <w:style w:type="table" w:default="1" w:styleId="TableNormal">

</xml_diff>

<commit_message>
Update CAPSTONE PROJECT GUIDELINE FOR EACH SECTION.docx
SEQUENTIAL MODEL COMPILATION PER STAGE
</commit_message>
<xml_diff>
--- a/CAPSTONE PROJECT GUIDELINE FOR EACH SECTION.docx
+++ b/CAPSTONE PROJECT GUIDELINE FOR EACH SECTION.docx
@@ -52,15 +52,7 @@
         </w:numPr>
       </w:pPr>
       <w:r>
-        <w:t xml:space="preserve">Multi-Source Data. </w:t>
-      </w:r>
-      <w:proofErr w:type="spellStart"/>
-      <w:r>
-        <w:t>Eg</w:t>
-      </w:r>
-      <w:proofErr w:type="spellEnd"/>
-      <w:r>
-        <w:t xml:space="preserve"> weather, soil &amp; Plant growth data.</w:t>
+        <w:t>Multi-Source Data. Eg weather, soil &amp; Plant growth data.</w:t>
       </w:r>
     </w:p>
     <w:p>
@@ -311,13 +303,8 @@
           <w:numId w:val="4"/>
         </w:numPr>
       </w:pPr>
-      <w:proofErr w:type="gramStart"/>
-      <w:r>
-        <w:t>Snowballing:-</w:t>
-      </w:r>
-      <w:proofErr w:type="gramEnd"/>
-      <w:r>
-        <w:t xml:space="preserve"> Can get these </w:t>
+      <w:r>
+        <w:t xml:space="preserve">Snowballing:- Can get these </w:t>
       </w:r>
       <w:r>
         <w:t>experts through referrals or recommendations.</w:t>
@@ -332,15 +319,7 @@
         </w:numPr>
       </w:pPr>
       <w:r>
-        <w:t xml:space="preserve">Judgement </w:t>
-      </w:r>
-      <w:proofErr w:type="gramStart"/>
-      <w:r>
-        <w:t>sampling:-</w:t>
-      </w:r>
-      <w:proofErr w:type="gramEnd"/>
-      <w:r>
-        <w:t xml:space="preserve"> Using judgement to select participants based on their relevance, expertise and ability to contribute to the project.</w:t>
+        <w:t>Judgement sampling:- Using judgement to select participants based on their relevance, expertise and ability to contribute to the project.</w:t>
       </w:r>
     </w:p>
     <w:p/>
@@ -828,13 +807,8 @@
         </w:numPr>
       </w:pPr>
       <w:r>
-        <w:t xml:space="preserve">Establishing secure storage &amp; transmission </w:t>
-      </w:r>
-      <w:proofErr w:type="spellStart"/>
-      <w:r>
-        <w:t>protocals</w:t>
-      </w:r>
-      <w:proofErr w:type="spellEnd"/>
+        <w:t>Establishing secure storage &amp; transmission protocals</w:t>
+      </w:r>
     </w:p>
     <w:p>
       <w:pPr>
@@ -958,9 +932,672 @@
         </w:numPr>
       </w:pPr>
       <w:r>
-        <w:t>6.</w:t>
-      </w:r>
-    </w:p>
+        <w:t>.</w:t>
+      </w:r>
+    </w:p>
+    <w:p>
+      <w:pPr>
+        <w:pStyle w:val="ListParagraph"/>
+        <w:numPr>
+          <w:ilvl w:val="0"/>
+          <w:numId w:val="9"/>
+        </w:numPr>
+      </w:pPr>
+      <w:r>
+        <w:t>.</w:t>
+      </w:r>
+    </w:p>
+    <w:p>
+      <w:pPr>
+        <w:pStyle w:val="ListParagraph"/>
+        <w:numPr>
+          <w:ilvl w:val="0"/>
+          <w:numId w:val="9"/>
+        </w:numPr>
+      </w:pPr>
+      <w:r>
+        <w:t>.</w:t>
+      </w:r>
+    </w:p>
+    <w:p>
+      <w:pPr>
+        <w:pStyle w:val="ListParagraph"/>
+        <w:numPr>
+          <w:ilvl w:val="0"/>
+          <w:numId w:val="9"/>
+        </w:numPr>
+      </w:pPr>
+      <w:r>
+        <w:t>.</w:t>
+      </w:r>
+    </w:p>
+    <w:p>
+      <w:pPr>
+        <w:pStyle w:val="ListParagraph"/>
+        <w:numPr>
+          <w:ilvl w:val="0"/>
+          <w:numId w:val="9"/>
+        </w:numPr>
+      </w:pPr>
+      <w:r>
+        <w:t>.</w:t>
+      </w:r>
+    </w:p>
+    <w:p>
+      <w:pPr>
+        <w:pStyle w:val="ListParagraph"/>
+        <w:numPr>
+          <w:ilvl w:val="0"/>
+          <w:numId w:val="9"/>
+        </w:numPr>
+      </w:pPr>
+      <w:r>
+        <w:t>.</w:t>
+      </w:r>
+    </w:p>
+    <w:p>
+      <w:pPr>
+        <w:pStyle w:val="ListParagraph"/>
+        <w:numPr>
+          <w:ilvl w:val="0"/>
+          <w:numId w:val="9"/>
+        </w:numPr>
+      </w:pPr>
+      <w:r>
+        <w:t>.</w:t>
+      </w:r>
+    </w:p>
+    <w:p>
+      <w:pPr>
+        <w:pStyle w:val="ListParagraph"/>
+        <w:numPr>
+          <w:ilvl w:val="0"/>
+          <w:numId w:val="9"/>
+        </w:numPr>
+      </w:pPr>
+      <w:r>
+        <w:t>.</w:t>
+      </w:r>
+    </w:p>
+    <w:p>
+      <w:pPr>
+        <w:pStyle w:val="ListParagraph"/>
+        <w:numPr>
+          <w:ilvl w:val="0"/>
+          <w:numId w:val="9"/>
+        </w:numPr>
+      </w:pPr>
+      <w:r>
+        <w:t>.</w:t>
+      </w:r>
+    </w:p>
+    <w:p>
+      <w:pPr>
+        <w:pStyle w:val="ListParagraph"/>
+        <w:numPr>
+          <w:ilvl w:val="0"/>
+          <w:numId w:val="9"/>
+        </w:numPr>
+      </w:pPr>
+      <w:r>
+        <w:t>.</w:t>
+      </w:r>
+    </w:p>
+    <w:p/>
+    <w:p/>
+    <w:p/>
+    <w:p/>
+    <w:p>
+      <w:pPr>
+        <w:rPr>
+          <w:b/>
+          <w:bCs/>
+        </w:rPr>
+      </w:pPr>
+      <w:r>
+        <w:rPr>
+          <w:b/>
+          <w:bCs/>
+        </w:rPr>
+        <w:lastRenderedPageBreak/>
+        <w:t>SECTION 8: SEQUENTIAL MODEL COMPILATION PER STAGE</w:t>
+      </w:r>
+    </w:p>
+    <w:p>
+      <w:r>
+        <w:rPr>
+          <w:b/>
+          <w:bCs/>
+        </w:rPr>
+        <w:t>Stage 1: Backpropagation Neural Network (BPNN)</w:t>
+      </w:r>
+    </w:p>
+    <w:p>
+      <w:pPr>
+        <w:numPr>
+          <w:ilvl w:val="0"/>
+          <w:numId w:val="10"/>
+        </w:numPr>
+      </w:pPr>
+      <w:r>
+        <w:rPr>
+          <w:b/>
+          <w:bCs/>
+        </w:rPr>
+        <w:t>Build Simple BPNN:</w:t>
+      </w:r>
+    </w:p>
+    <w:p>
+      <w:pPr>
+        <w:numPr>
+          <w:ilvl w:val="1"/>
+          <w:numId w:val="10"/>
+        </w:numPr>
+      </w:pPr>
+      <w:r>
+        <w:t xml:space="preserve">A </w:t>
+      </w:r>
+      <w:r>
+        <w:t>basic BPNN architecture with one hidden layer.</w:t>
+      </w:r>
+    </w:p>
+    <w:p>
+      <w:pPr>
+        <w:numPr>
+          <w:ilvl w:val="0"/>
+          <w:numId w:val="10"/>
+        </w:numPr>
+      </w:pPr>
+      <w:r>
+        <w:rPr>
+          <w:b/>
+          <w:bCs/>
+        </w:rPr>
+        <w:t>Hyperparameter Exploration:</w:t>
+      </w:r>
+    </w:p>
+    <w:p>
+      <w:pPr>
+        <w:numPr>
+          <w:ilvl w:val="1"/>
+          <w:numId w:val="10"/>
+        </w:numPr>
+      </w:pPr>
+      <w:r>
+        <w:t>Explore different learning rates, regularization strengths, and activation functions (e.g., sigmoid, ReLU, tanh).</w:t>
+      </w:r>
+    </w:p>
+    <w:p>
+      <w:pPr>
+        <w:numPr>
+          <w:ilvl w:val="1"/>
+          <w:numId w:val="10"/>
+        </w:numPr>
+      </w:pPr>
+      <w:r>
+        <w:t>Implement parameter grid search to find optimal hyperparameters.</w:t>
+      </w:r>
+    </w:p>
+    <w:p>
+      <w:pPr>
+        <w:numPr>
+          <w:ilvl w:val="0"/>
+          <w:numId w:val="10"/>
+        </w:numPr>
+      </w:pPr>
+      <w:r>
+        <w:rPr>
+          <w:b/>
+          <w:bCs/>
+        </w:rPr>
+        <w:t>Validation Techniques:</w:t>
+      </w:r>
+    </w:p>
+    <w:p>
+      <w:pPr>
+        <w:numPr>
+          <w:ilvl w:val="1"/>
+          <w:numId w:val="10"/>
+        </w:numPr>
+      </w:pPr>
+      <w:r>
+        <w:t>Apply k-fold cross-validation (e.g., 5-fold) to assess model performance on different data splits.</w:t>
+      </w:r>
+    </w:p>
+    <w:p>
+      <w:pPr>
+        <w:numPr>
+          <w:ilvl w:val="0"/>
+          <w:numId w:val="10"/>
+        </w:numPr>
+      </w:pPr>
+      <w:r>
+        <w:rPr>
+          <w:b/>
+          <w:bCs/>
+        </w:rPr>
+        <w:t>Visualization and Analysis:</w:t>
+      </w:r>
+    </w:p>
+    <w:p>
+      <w:pPr>
+        <w:numPr>
+          <w:ilvl w:val="1"/>
+          <w:numId w:val="10"/>
+        </w:numPr>
+      </w:pPr>
+      <w:r>
+        <w:t>Visualize learning curves showing training and validation loss/accuracy over epochs.</w:t>
+      </w:r>
+    </w:p>
+    <w:p>
+      <w:pPr>
+        <w:numPr>
+          <w:ilvl w:val="1"/>
+          <w:numId w:val="10"/>
+        </w:numPr>
+      </w:pPr>
+      <w:r>
+        <w:t>Plot confusion matrices to understand the model's classification performance.</w:t>
+      </w:r>
+    </w:p>
+    <w:p>
+      <w:pPr>
+        <w:numPr>
+          <w:ilvl w:val="1"/>
+          <w:numId w:val="10"/>
+        </w:numPr>
+      </w:pPr>
+      <w:r>
+        <w:t>Compare the effects of different regularization techniques (e.g., dropout, L2 regularization) on performance.</w:t>
+      </w:r>
+    </w:p>
+    <w:p>
+      <w:r>
+        <w:rPr>
+          <w:b/>
+          <w:bCs/>
+        </w:rPr>
+        <w:t>Stage 2: Artificial Neural Network (ANN)</w:t>
+      </w:r>
+    </w:p>
+    <w:p>
+      <w:pPr>
+        <w:numPr>
+          <w:ilvl w:val="0"/>
+          <w:numId w:val="11"/>
+        </w:numPr>
+      </w:pPr>
+      <w:r>
+        <w:rPr>
+          <w:b/>
+          <w:bCs/>
+        </w:rPr>
+        <w:t>Transition to ANN:</w:t>
+      </w:r>
+    </w:p>
+    <w:p>
+      <w:pPr>
+        <w:numPr>
+          <w:ilvl w:val="1"/>
+          <w:numId w:val="11"/>
+        </w:numPr>
+      </w:pPr>
+      <w:r>
+        <w:t>Modify the BPNN architecture to include multiple hidden layers.</w:t>
+      </w:r>
+    </w:p>
+    <w:p>
+      <w:pPr>
+        <w:numPr>
+          <w:ilvl w:val="0"/>
+          <w:numId w:val="11"/>
+        </w:numPr>
+      </w:pPr>
+      <w:r>
+        <w:rPr>
+          <w:b/>
+          <w:bCs/>
+        </w:rPr>
+        <w:t>Hyperparameter Tuning and Exploration:</w:t>
+      </w:r>
+    </w:p>
+    <w:p>
+      <w:pPr>
+        <w:numPr>
+          <w:ilvl w:val="1"/>
+          <w:numId w:val="11"/>
+        </w:numPr>
+      </w:pPr>
+      <w:r>
+        <w:t>Experiment with learning rates, dropout rates, number of hidden neurons, and activation functions.</w:t>
+      </w:r>
+    </w:p>
+    <w:p>
+      <w:pPr>
+        <w:numPr>
+          <w:ilvl w:val="1"/>
+          <w:numId w:val="11"/>
+        </w:numPr>
+      </w:pPr>
+      <w:r>
+        <w:t>Implement parameter grid search to optimize hyperparameters.</w:t>
+      </w:r>
+    </w:p>
+    <w:p>
+      <w:pPr>
+        <w:numPr>
+          <w:ilvl w:val="0"/>
+          <w:numId w:val="11"/>
+        </w:numPr>
+      </w:pPr>
+      <w:r>
+        <w:rPr>
+          <w:b/>
+          <w:bCs/>
+        </w:rPr>
+        <w:t>Validation Techniques:</w:t>
+      </w:r>
+    </w:p>
+    <w:p>
+      <w:pPr>
+        <w:numPr>
+          <w:ilvl w:val="1"/>
+          <w:numId w:val="11"/>
+        </w:numPr>
+      </w:pPr>
+      <w:r>
+        <w:t>Continue using k-fold cross-validation to evaluate model performance.</w:t>
+      </w:r>
+    </w:p>
+    <w:p>
+      <w:pPr>
+        <w:numPr>
+          <w:ilvl w:val="0"/>
+          <w:numId w:val="11"/>
+        </w:numPr>
+      </w:pPr>
+      <w:r>
+        <w:rPr>
+          <w:b/>
+          <w:bCs/>
+        </w:rPr>
+        <w:t>Visualization and Analysis:</w:t>
+      </w:r>
+    </w:p>
+    <w:p>
+      <w:pPr>
+        <w:numPr>
+          <w:ilvl w:val="1"/>
+          <w:numId w:val="11"/>
+        </w:numPr>
+      </w:pPr>
+      <w:r>
+        <w:t>Visualize learning curves and compare them with the BPNN stage.</w:t>
+      </w:r>
+    </w:p>
+    <w:p>
+      <w:pPr>
+        <w:numPr>
+          <w:ilvl w:val="1"/>
+          <w:numId w:val="11"/>
+        </w:numPr>
+      </w:pPr>
+      <w:r>
+        <w:t>Plot confusion matrices and observe the impact of different activation functions on classification accuracy.</w:t>
+      </w:r>
+    </w:p>
+    <w:p>
+      <w:r>
+        <w:rPr>
+          <w:b/>
+          <w:bCs/>
+        </w:rPr>
+        <w:t>Stage 3: Convolutional Neural Network (CNN)</w:t>
+      </w:r>
+    </w:p>
+    <w:p>
+      <w:pPr>
+        <w:numPr>
+          <w:ilvl w:val="0"/>
+          <w:numId w:val="12"/>
+        </w:numPr>
+      </w:pPr>
+      <w:r>
+        <w:rPr>
+          <w:b/>
+          <w:bCs/>
+        </w:rPr>
+        <w:lastRenderedPageBreak/>
+        <w:t>Start with Baseline CNN:</w:t>
+      </w:r>
+    </w:p>
+    <w:p>
+      <w:pPr>
+        <w:numPr>
+          <w:ilvl w:val="1"/>
+          <w:numId w:val="12"/>
+        </w:numPr>
+      </w:pPr>
+      <w:r>
+        <w:t>Build a simple CNN architecture with convolutional and pooling layers.</w:t>
+      </w:r>
+    </w:p>
+    <w:p>
+      <w:pPr>
+        <w:numPr>
+          <w:ilvl w:val="0"/>
+          <w:numId w:val="12"/>
+        </w:numPr>
+      </w:pPr>
+      <w:r>
+        <w:rPr>
+          <w:b/>
+          <w:bCs/>
+        </w:rPr>
+        <w:t>Hyperparameter Tuning and Exploration:</w:t>
+      </w:r>
+    </w:p>
+    <w:p>
+      <w:pPr>
+        <w:numPr>
+          <w:ilvl w:val="1"/>
+          <w:numId w:val="12"/>
+        </w:numPr>
+      </w:pPr>
+      <w:r>
+        <w:t>Experiment with learning rates, batch sizes, filter sizes, and pooling sizes.</w:t>
+      </w:r>
+    </w:p>
+    <w:p>
+      <w:pPr>
+        <w:numPr>
+          <w:ilvl w:val="1"/>
+          <w:numId w:val="12"/>
+        </w:numPr>
+      </w:pPr>
+      <w:r>
+        <w:t>Perform parameter grid search to fine-tune hyperparameters.</w:t>
+      </w:r>
+    </w:p>
+    <w:p>
+      <w:pPr>
+        <w:numPr>
+          <w:ilvl w:val="0"/>
+          <w:numId w:val="12"/>
+        </w:numPr>
+      </w:pPr>
+      <w:r>
+        <w:rPr>
+          <w:b/>
+          <w:bCs/>
+        </w:rPr>
+        <w:t>Data Augmentation:</w:t>
+      </w:r>
+    </w:p>
+    <w:p>
+      <w:pPr>
+        <w:numPr>
+          <w:ilvl w:val="1"/>
+          <w:numId w:val="12"/>
+        </w:numPr>
+      </w:pPr>
+      <w:r>
+        <w:t>Implement data augmentation techniques (e.g., rotation, zoom) to enhance model robustness.</w:t>
+      </w:r>
+      <w:r>
+        <w:t>(If Necessary)</w:t>
+      </w:r>
+    </w:p>
+    <w:p>
+      <w:pPr>
+        <w:numPr>
+          <w:ilvl w:val="0"/>
+          <w:numId w:val="12"/>
+        </w:numPr>
+      </w:pPr>
+      <w:r>
+        <w:rPr>
+          <w:b/>
+          <w:bCs/>
+        </w:rPr>
+        <w:t>Transfer Learning:</w:t>
+      </w:r>
+    </w:p>
+    <w:p>
+      <w:pPr>
+        <w:numPr>
+          <w:ilvl w:val="1"/>
+          <w:numId w:val="12"/>
+        </w:numPr>
+      </w:pPr>
+      <w:r>
+        <w:t>Explore CNN architectures (e.g., VGG, ResNet</w:t>
+      </w:r>
+      <w:r>
+        <w:t>, Inception</w:t>
+      </w:r>
+      <w:r>
+        <w:t>) on a larger dataset.</w:t>
+      </w:r>
+    </w:p>
+    <w:p>
+      <w:pPr>
+        <w:numPr>
+          <w:ilvl w:val="0"/>
+          <w:numId w:val="12"/>
+        </w:numPr>
+      </w:pPr>
+      <w:r>
+        <w:rPr>
+          <w:b/>
+          <w:bCs/>
+        </w:rPr>
+        <w:t>Validation Techniques:</w:t>
+      </w:r>
+    </w:p>
+    <w:p>
+      <w:pPr>
+        <w:numPr>
+          <w:ilvl w:val="1"/>
+          <w:numId w:val="12"/>
+        </w:numPr>
+      </w:pPr>
+      <w:r>
+        <w:t>Continue using k-fold cross-validation to validate CNN performance.</w:t>
+      </w:r>
+    </w:p>
+    <w:p>
+      <w:pPr>
+        <w:numPr>
+          <w:ilvl w:val="0"/>
+          <w:numId w:val="12"/>
+        </w:numPr>
+      </w:pPr>
+      <w:r>
+        <w:rPr>
+          <w:b/>
+          <w:bCs/>
+        </w:rPr>
+        <w:t>Visualization and Analysis:</w:t>
+      </w:r>
+    </w:p>
+    <w:p>
+      <w:pPr>
+        <w:numPr>
+          <w:ilvl w:val="1"/>
+          <w:numId w:val="12"/>
+        </w:numPr>
+      </w:pPr>
+      <w:r>
+        <w:t>Plot learning curves for each CNN variant, including baseline, augmented, and transfer learning models.</w:t>
+      </w:r>
+    </w:p>
+    <w:p>
+      <w:pPr>
+        <w:numPr>
+          <w:ilvl w:val="1"/>
+          <w:numId w:val="12"/>
+        </w:numPr>
+      </w:pPr>
+      <w:r>
+        <w:t>Visualize confusion matrices to understand class-specific performance.</w:t>
+      </w:r>
+    </w:p>
+    <w:p>
+      <w:r>
+        <w:rPr>
+          <w:b/>
+          <w:bCs/>
+        </w:rPr>
+        <w:t>Conclusion and Presentation:</w:t>
+      </w:r>
+    </w:p>
+    <w:p>
+      <w:pPr>
+        <w:numPr>
+          <w:ilvl w:val="0"/>
+          <w:numId w:val="13"/>
+        </w:numPr>
+      </w:pPr>
+      <w:r>
+        <w:t>Summarize the results and insights gained from each stage.</w:t>
+      </w:r>
+    </w:p>
+    <w:p>
+      <w:pPr>
+        <w:numPr>
+          <w:ilvl w:val="0"/>
+          <w:numId w:val="13"/>
+        </w:numPr>
+      </w:pPr>
+      <w:r>
+        <w:t>Discuss the advantages and limitations of each model and technique explored.</w:t>
+      </w:r>
+    </w:p>
+    <w:p>
+      <w:pPr>
+        <w:numPr>
+          <w:ilvl w:val="0"/>
+          <w:numId w:val="13"/>
+        </w:numPr>
+      </w:pPr>
+      <w:r>
+        <w:t>Present a comparison of the performance metrics across stages and models.</w:t>
+      </w:r>
+    </w:p>
+    <w:p>
+      <w:pPr>
+        <w:numPr>
+          <w:ilvl w:val="0"/>
+          <w:numId w:val="13"/>
+        </w:numPr>
+      </w:pPr>
+      <w:r>
+        <w:t>Highlight the final CNN model's accuracy, interpretability, and impact on project.</w:t>
+      </w:r>
+    </w:p>
+    <w:p/>
     <w:sectPr>
       <w:pgSz w:w="12240" w:h="15840"/>
       <w:pgMar w:top="1440" w:right="1440" w:bottom="1440" w:left="1440" w:header="720" w:footer="720" w:gutter="0"/>
@@ -974,6 +1611,123 @@
 <file path=word/numbering.xml><?xml version="1.0" encoding="utf-8"?>
 <w:numbering xmlns:wpc="http://schemas.microsoft.com/office/word/2010/wordprocessingCanvas" xmlns:cx="http://schemas.microsoft.com/office/drawing/2014/chartex" xmlns:cx1="http://schemas.microsoft.com/office/drawing/2015/9/8/chartex" xmlns:cx2="http://schemas.microsoft.com/office/drawing/2015/10/21/chartex" xmlns:cx3="http://schemas.microsoft.com/office/drawing/2016/5/9/chartex" xmlns:cx4="http://schemas.microsoft.com/office/drawing/2016/5/10/chartex" xmlns:cx5="http://schemas.microsoft.com/office/drawing/2016/5/11/chartex" xmlns:cx6="http://schemas.microsoft.com/office/drawing/2016/5/12/chartex" xmlns:cx7="http://schemas.microsoft.com/office/drawing/2016/5/13/chartex" xmlns:cx8="http://schemas.microsoft.com/office/drawing/2016/5/14/chartex" xmlns:mc="http://schemas.openxmlformats.org/markup-compatibility/2006" xmlns:aink="http://schemas.microsoft.com/office/drawing/2016/ink" xmlns:am3d="http://schemas.microsoft.com/office/drawing/2017/model3d" xmlns:o="urn:schemas-microsoft-com:office:office" xmlns:oel="http://schemas.microsoft.com/office/2019/extlst" xmlns:r="http://schemas.openxmlformats.org/officeDocument/2006/relationships" xmlns:m="http://schemas.openxmlformats.org/officeDocument/2006/math" xmlns:v="urn:schemas-microsoft-com:vml" xmlns:wp14="http://schemas.microsoft.com/office/word/2010/wordprocessingDrawing" xmlns:wp="http://schemas.openxmlformats.org/drawingml/2006/wordprocessingDrawing" xmlns:w10="urn:schemas-microsoft-com:office:word" xmlns:w="http://schemas.openxmlformats.org/wordprocessingml/2006/main" xmlns:w14="http://schemas.microsoft.com/office/word/2010/wordml" xmlns:w15="http://schemas.microsoft.com/office/word/2012/wordml" xmlns:w16cex="http://schemas.microsoft.com/office/word/2018/wordml/cex" xmlns:w16cid="http://schemas.microsoft.com/office/word/2016/wordml/cid" xmlns:w16="http://schemas.microsoft.com/office/word/2018/wordml" xmlns:w16sdtdh="http://schemas.microsoft.com/office/word/2020/wordml/sdtdatahash" xmlns:w16se="http://schemas.microsoft.com/office/word/2015/wordml/symex" xmlns:wpg="http://schemas.microsoft.com/office/word/2010/wordprocessingGroup" xmlns:wpi="http://schemas.microsoft.com/office/word/2010/wordprocessingInk" xmlns:wne="http://schemas.microsoft.com/office/word/2006/wordml" xmlns:wps="http://schemas.microsoft.com/office/word/2010/wordprocessingShape" mc:Ignorable="w14 w15 w16se w16cid w16 w16cex w16sdtdh wp14">
   <w:abstractNum w:abstractNumId="0" w15:restartNumberingAfterBreak="0">
+    <w:nsid w:val="00D51CAA"/>
+    <w:multiLevelType w:val="multilevel"/>
+    <w:tmpl w:val="C9FAFE3A"/>
+    <w:lvl w:ilvl="0">
+      <w:start w:val="1"/>
+      <w:numFmt w:val="decimal"/>
+      <w:lvlText w:val="%1."/>
+      <w:lvlJc w:val="left"/>
+      <w:pPr>
+        <w:tabs>
+          <w:tab w:val="num" w:pos="720"/>
+        </w:tabs>
+        <w:ind w:left="720" w:hanging="360"/>
+      </w:pPr>
+    </w:lvl>
+    <w:lvl w:ilvl="1">
+      <w:start w:val="1"/>
+      <w:numFmt w:val="bullet"/>
+      <w:lvlText w:val=""/>
+      <w:lvlJc w:val="left"/>
+      <w:pPr>
+        <w:tabs>
+          <w:tab w:val="num" w:pos="1440"/>
+        </w:tabs>
+        <w:ind w:left="1440" w:hanging="360"/>
+      </w:pPr>
+      <w:rPr>
+        <w:rFonts w:ascii="Symbol" w:hAnsi="Symbol" w:hint="default"/>
+        <w:sz w:val="20"/>
+      </w:rPr>
+    </w:lvl>
+    <w:lvl w:ilvl="2" w:tentative="1">
+      <w:start w:val="1"/>
+      <w:numFmt w:val="decimal"/>
+      <w:lvlText w:val="%3."/>
+      <w:lvlJc w:val="left"/>
+      <w:pPr>
+        <w:tabs>
+          <w:tab w:val="num" w:pos="2160"/>
+        </w:tabs>
+        <w:ind w:left="2160" w:hanging="360"/>
+      </w:pPr>
+    </w:lvl>
+    <w:lvl w:ilvl="3" w:tentative="1">
+      <w:start w:val="1"/>
+      <w:numFmt w:val="decimal"/>
+      <w:lvlText w:val="%4."/>
+      <w:lvlJc w:val="left"/>
+      <w:pPr>
+        <w:tabs>
+          <w:tab w:val="num" w:pos="2880"/>
+        </w:tabs>
+        <w:ind w:left="2880" w:hanging="360"/>
+      </w:pPr>
+    </w:lvl>
+    <w:lvl w:ilvl="4" w:tentative="1">
+      <w:start w:val="1"/>
+      <w:numFmt w:val="decimal"/>
+      <w:lvlText w:val="%5."/>
+      <w:lvlJc w:val="left"/>
+      <w:pPr>
+        <w:tabs>
+          <w:tab w:val="num" w:pos="3600"/>
+        </w:tabs>
+        <w:ind w:left="3600" w:hanging="360"/>
+      </w:pPr>
+    </w:lvl>
+    <w:lvl w:ilvl="5" w:tentative="1">
+      <w:start w:val="1"/>
+      <w:numFmt w:val="decimal"/>
+      <w:lvlText w:val="%6."/>
+      <w:lvlJc w:val="left"/>
+      <w:pPr>
+        <w:tabs>
+          <w:tab w:val="num" w:pos="4320"/>
+        </w:tabs>
+        <w:ind w:left="4320" w:hanging="360"/>
+      </w:pPr>
+    </w:lvl>
+    <w:lvl w:ilvl="6" w:tentative="1">
+      <w:start w:val="1"/>
+      <w:numFmt w:val="decimal"/>
+      <w:lvlText w:val="%7."/>
+      <w:lvlJc w:val="left"/>
+      <w:pPr>
+        <w:tabs>
+          <w:tab w:val="num" w:pos="5040"/>
+        </w:tabs>
+        <w:ind w:left="5040" w:hanging="360"/>
+      </w:pPr>
+    </w:lvl>
+    <w:lvl w:ilvl="7" w:tentative="1">
+      <w:start w:val="1"/>
+      <w:numFmt w:val="decimal"/>
+      <w:lvlText w:val="%8."/>
+      <w:lvlJc w:val="left"/>
+      <w:pPr>
+        <w:tabs>
+          <w:tab w:val="num" w:pos="5760"/>
+        </w:tabs>
+        <w:ind w:left="5760" w:hanging="360"/>
+      </w:pPr>
+    </w:lvl>
+    <w:lvl w:ilvl="8" w:tentative="1">
+      <w:start w:val="1"/>
+      <w:numFmt w:val="decimal"/>
+      <w:lvlText w:val="%9."/>
+      <w:lvlJc w:val="left"/>
+      <w:pPr>
+        <w:tabs>
+          <w:tab w:val="num" w:pos="6480"/>
+        </w:tabs>
+        <w:ind w:left="6480" w:hanging="360"/>
+      </w:pPr>
+    </w:lvl>
+  </w:abstractNum>
+  <w:abstractNum w:abstractNumId="1" w15:restartNumberingAfterBreak="0">
     <w:nsid w:val="0F072930"/>
     <w:multiLevelType w:val="hybridMultilevel"/>
     <w:tmpl w:val="35903216"/>
@@ -1062,7 +1816,7 @@
       </w:pPr>
     </w:lvl>
   </w:abstractNum>
-  <w:abstractNum w:abstractNumId="1" w15:restartNumberingAfterBreak="0">
+  <w:abstractNum w:abstractNumId="2" w15:restartNumberingAfterBreak="0">
     <w:nsid w:val="17C2295D"/>
     <w:multiLevelType w:val="hybridMultilevel"/>
     <w:tmpl w:val="12C6B014"/>
@@ -1151,7 +1905,7 @@
       </w:pPr>
     </w:lvl>
   </w:abstractNum>
-  <w:abstractNum w:abstractNumId="2" w15:restartNumberingAfterBreak="0">
+  <w:abstractNum w:abstractNumId="3" w15:restartNumberingAfterBreak="0">
     <w:nsid w:val="1D027B6A"/>
     <w:multiLevelType w:val="multilevel"/>
     <w:tmpl w:val="C304E766"/>
@@ -1264,7 +2018,156 @@
       </w:pPr>
     </w:lvl>
   </w:abstractNum>
-  <w:abstractNum w:abstractNumId="3" w15:restartNumberingAfterBreak="0">
+  <w:abstractNum w:abstractNumId="4" w15:restartNumberingAfterBreak="0">
+    <w:nsid w:val="48423D1A"/>
+    <w:multiLevelType w:val="multilevel"/>
+    <w:tmpl w:val="A6E2CBC4"/>
+    <w:lvl w:ilvl="0">
+      <w:start w:val="1"/>
+      <w:numFmt w:val="bullet"/>
+      <w:lvlText w:val=""/>
+      <w:lvlJc w:val="left"/>
+      <w:pPr>
+        <w:tabs>
+          <w:tab w:val="num" w:pos="720"/>
+        </w:tabs>
+        <w:ind w:left="720" w:hanging="360"/>
+      </w:pPr>
+      <w:rPr>
+        <w:rFonts w:ascii="Symbol" w:hAnsi="Symbol" w:hint="default"/>
+        <w:sz w:val="20"/>
+      </w:rPr>
+    </w:lvl>
+    <w:lvl w:ilvl="1" w:tentative="1">
+      <w:start w:val="1"/>
+      <w:numFmt w:val="bullet"/>
+      <w:lvlText w:val=""/>
+      <w:lvlJc w:val="left"/>
+      <w:pPr>
+        <w:tabs>
+          <w:tab w:val="num" w:pos="1440"/>
+        </w:tabs>
+        <w:ind w:left="1440" w:hanging="360"/>
+      </w:pPr>
+      <w:rPr>
+        <w:rFonts w:ascii="Symbol" w:hAnsi="Symbol" w:hint="default"/>
+        <w:sz w:val="20"/>
+      </w:rPr>
+    </w:lvl>
+    <w:lvl w:ilvl="2" w:tentative="1">
+      <w:start w:val="1"/>
+      <w:numFmt w:val="bullet"/>
+      <w:lvlText w:val=""/>
+      <w:lvlJc w:val="left"/>
+      <w:pPr>
+        <w:tabs>
+          <w:tab w:val="num" w:pos="2160"/>
+        </w:tabs>
+        <w:ind w:left="2160" w:hanging="360"/>
+      </w:pPr>
+      <w:rPr>
+        <w:rFonts w:ascii="Symbol" w:hAnsi="Symbol" w:hint="default"/>
+        <w:sz w:val="20"/>
+      </w:rPr>
+    </w:lvl>
+    <w:lvl w:ilvl="3" w:tentative="1">
+      <w:start w:val="1"/>
+      <w:numFmt w:val="bullet"/>
+      <w:lvlText w:val=""/>
+      <w:lvlJc w:val="left"/>
+      <w:pPr>
+        <w:tabs>
+          <w:tab w:val="num" w:pos="2880"/>
+        </w:tabs>
+        <w:ind w:left="2880" w:hanging="360"/>
+      </w:pPr>
+      <w:rPr>
+        <w:rFonts w:ascii="Symbol" w:hAnsi="Symbol" w:hint="default"/>
+        <w:sz w:val="20"/>
+      </w:rPr>
+    </w:lvl>
+    <w:lvl w:ilvl="4" w:tentative="1">
+      <w:start w:val="1"/>
+      <w:numFmt w:val="bullet"/>
+      <w:lvlText w:val=""/>
+      <w:lvlJc w:val="left"/>
+      <w:pPr>
+        <w:tabs>
+          <w:tab w:val="num" w:pos="3600"/>
+        </w:tabs>
+        <w:ind w:left="3600" w:hanging="360"/>
+      </w:pPr>
+      <w:rPr>
+        <w:rFonts w:ascii="Symbol" w:hAnsi="Symbol" w:hint="default"/>
+        <w:sz w:val="20"/>
+      </w:rPr>
+    </w:lvl>
+    <w:lvl w:ilvl="5" w:tentative="1">
+      <w:start w:val="1"/>
+      <w:numFmt w:val="bullet"/>
+      <w:lvlText w:val=""/>
+      <w:lvlJc w:val="left"/>
+      <w:pPr>
+        <w:tabs>
+          <w:tab w:val="num" w:pos="4320"/>
+        </w:tabs>
+        <w:ind w:left="4320" w:hanging="360"/>
+      </w:pPr>
+      <w:rPr>
+        <w:rFonts w:ascii="Symbol" w:hAnsi="Symbol" w:hint="default"/>
+        <w:sz w:val="20"/>
+      </w:rPr>
+    </w:lvl>
+    <w:lvl w:ilvl="6" w:tentative="1">
+      <w:start w:val="1"/>
+      <w:numFmt w:val="bullet"/>
+      <w:lvlText w:val=""/>
+      <w:lvlJc w:val="left"/>
+      <w:pPr>
+        <w:tabs>
+          <w:tab w:val="num" w:pos="5040"/>
+        </w:tabs>
+        <w:ind w:left="5040" w:hanging="360"/>
+      </w:pPr>
+      <w:rPr>
+        <w:rFonts w:ascii="Symbol" w:hAnsi="Symbol" w:hint="default"/>
+        <w:sz w:val="20"/>
+      </w:rPr>
+    </w:lvl>
+    <w:lvl w:ilvl="7" w:tentative="1">
+      <w:start w:val="1"/>
+      <w:numFmt w:val="bullet"/>
+      <w:lvlText w:val=""/>
+      <w:lvlJc w:val="left"/>
+      <w:pPr>
+        <w:tabs>
+          <w:tab w:val="num" w:pos="5760"/>
+        </w:tabs>
+        <w:ind w:left="5760" w:hanging="360"/>
+      </w:pPr>
+      <w:rPr>
+        <w:rFonts w:ascii="Symbol" w:hAnsi="Symbol" w:hint="default"/>
+        <w:sz w:val="20"/>
+      </w:rPr>
+    </w:lvl>
+    <w:lvl w:ilvl="8" w:tentative="1">
+      <w:start w:val="1"/>
+      <w:numFmt w:val="bullet"/>
+      <w:lvlText w:val=""/>
+      <w:lvlJc w:val="left"/>
+      <w:pPr>
+        <w:tabs>
+          <w:tab w:val="num" w:pos="6480"/>
+        </w:tabs>
+        <w:ind w:left="6480" w:hanging="360"/>
+      </w:pPr>
+      <w:rPr>
+        <w:rFonts w:ascii="Symbol" w:hAnsi="Symbol" w:hint="default"/>
+        <w:sz w:val="20"/>
+      </w:rPr>
+    </w:lvl>
+  </w:abstractNum>
+  <w:abstractNum w:abstractNumId="5" w15:restartNumberingAfterBreak="0">
     <w:nsid w:val="5296036B"/>
     <w:multiLevelType w:val="hybridMultilevel"/>
     <w:tmpl w:val="7EFAC890"/>
@@ -1350,7 +2253,7 @@
       </w:pPr>
     </w:lvl>
   </w:abstractNum>
-  <w:abstractNum w:abstractNumId="4" w15:restartNumberingAfterBreak="0">
+  <w:abstractNum w:abstractNumId="6" w15:restartNumberingAfterBreak="0">
     <w:nsid w:val="543C592A"/>
     <w:multiLevelType w:val="hybridMultilevel"/>
     <w:tmpl w:val="71C03F0E"/>
@@ -1439,7 +2342,7 @@
       </w:pPr>
     </w:lvl>
   </w:abstractNum>
-  <w:abstractNum w:abstractNumId="5" w15:restartNumberingAfterBreak="0">
+  <w:abstractNum w:abstractNumId="7" w15:restartNumberingAfterBreak="0">
     <w:nsid w:val="57CA1779"/>
     <w:multiLevelType w:val="hybridMultilevel"/>
     <w:tmpl w:val="79A08130"/>
@@ -1528,7 +2431,7 @@
       </w:pPr>
     </w:lvl>
   </w:abstractNum>
-  <w:abstractNum w:abstractNumId="6" w15:restartNumberingAfterBreak="0">
+  <w:abstractNum w:abstractNumId="8" w15:restartNumberingAfterBreak="0">
     <w:nsid w:val="5A84409F"/>
     <w:multiLevelType w:val="multilevel"/>
     <w:tmpl w:val="CD360AEA"/>
@@ -1641,7 +2544,124 @@
       </w:pPr>
     </w:lvl>
   </w:abstractNum>
-  <w:abstractNum w:abstractNumId="7" w15:restartNumberingAfterBreak="0">
+  <w:abstractNum w:abstractNumId="9" w15:restartNumberingAfterBreak="0">
+    <w:nsid w:val="613A474E"/>
+    <w:multiLevelType w:val="multilevel"/>
+    <w:tmpl w:val="9CB079B8"/>
+    <w:lvl w:ilvl="0">
+      <w:start w:val="1"/>
+      <w:numFmt w:val="decimal"/>
+      <w:lvlText w:val="%1."/>
+      <w:lvlJc w:val="left"/>
+      <w:pPr>
+        <w:tabs>
+          <w:tab w:val="num" w:pos="720"/>
+        </w:tabs>
+        <w:ind w:left="720" w:hanging="360"/>
+      </w:pPr>
+    </w:lvl>
+    <w:lvl w:ilvl="1">
+      <w:start w:val="1"/>
+      <w:numFmt w:val="bullet"/>
+      <w:lvlText w:val=""/>
+      <w:lvlJc w:val="left"/>
+      <w:pPr>
+        <w:tabs>
+          <w:tab w:val="num" w:pos="1440"/>
+        </w:tabs>
+        <w:ind w:left="1440" w:hanging="360"/>
+      </w:pPr>
+      <w:rPr>
+        <w:rFonts w:ascii="Symbol" w:hAnsi="Symbol" w:hint="default"/>
+        <w:sz w:val="20"/>
+      </w:rPr>
+    </w:lvl>
+    <w:lvl w:ilvl="2" w:tentative="1">
+      <w:start w:val="1"/>
+      <w:numFmt w:val="decimal"/>
+      <w:lvlText w:val="%3."/>
+      <w:lvlJc w:val="left"/>
+      <w:pPr>
+        <w:tabs>
+          <w:tab w:val="num" w:pos="2160"/>
+        </w:tabs>
+        <w:ind w:left="2160" w:hanging="360"/>
+      </w:pPr>
+    </w:lvl>
+    <w:lvl w:ilvl="3" w:tentative="1">
+      <w:start w:val="1"/>
+      <w:numFmt w:val="decimal"/>
+      <w:lvlText w:val="%4."/>
+      <w:lvlJc w:val="left"/>
+      <w:pPr>
+        <w:tabs>
+          <w:tab w:val="num" w:pos="2880"/>
+        </w:tabs>
+        <w:ind w:left="2880" w:hanging="360"/>
+      </w:pPr>
+    </w:lvl>
+    <w:lvl w:ilvl="4" w:tentative="1">
+      <w:start w:val="1"/>
+      <w:numFmt w:val="decimal"/>
+      <w:lvlText w:val="%5."/>
+      <w:lvlJc w:val="left"/>
+      <w:pPr>
+        <w:tabs>
+          <w:tab w:val="num" w:pos="3600"/>
+        </w:tabs>
+        <w:ind w:left="3600" w:hanging="360"/>
+      </w:pPr>
+    </w:lvl>
+    <w:lvl w:ilvl="5" w:tentative="1">
+      <w:start w:val="1"/>
+      <w:numFmt w:val="decimal"/>
+      <w:lvlText w:val="%6."/>
+      <w:lvlJc w:val="left"/>
+      <w:pPr>
+        <w:tabs>
+          <w:tab w:val="num" w:pos="4320"/>
+        </w:tabs>
+        <w:ind w:left="4320" w:hanging="360"/>
+      </w:pPr>
+    </w:lvl>
+    <w:lvl w:ilvl="6" w:tentative="1">
+      <w:start w:val="1"/>
+      <w:numFmt w:val="decimal"/>
+      <w:lvlText w:val="%7."/>
+      <w:lvlJc w:val="left"/>
+      <w:pPr>
+        <w:tabs>
+          <w:tab w:val="num" w:pos="5040"/>
+        </w:tabs>
+        <w:ind w:left="5040" w:hanging="360"/>
+      </w:pPr>
+    </w:lvl>
+    <w:lvl w:ilvl="7" w:tentative="1">
+      <w:start w:val="1"/>
+      <w:numFmt w:val="decimal"/>
+      <w:lvlText w:val="%8."/>
+      <w:lvlJc w:val="left"/>
+      <w:pPr>
+        <w:tabs>
+          <w:tab w:val="num" w:pos="5760"/>
+        </w:tabs>
+        <w:ind w:left="5760" w:hanging="360"/>
+      </w:pPr>
+    </w:lvl>
+    <w:lvl w:ilvl="8" w:tentative="1">
+      <w:start w:val="1"/>
+      <w:numFmt w:val="decimal"/>
+      <w:lvlText w:val="%9."/>
+      <w:lvlJc w:val="left"/>
+      <w:pPr>
+        <w:tabs>
+          <w:tab w:val="num" w:pos="6480"/>
+        </w:tabs>
+        <w:ind w:left="6480" w:hanging="360"/>
+      </w:pPr>
+    </w:lvl>
+  </w:abstractNum>
+  <w:abstractNum w:abstractNumId="10" w15:restartNumberingAfterBreak="0">
     <w:nsid w:val="6E37063E"/>
     <w:multiLevelType w:val="hybridMultilevel"/>
     <w:tmpl w:val="A0AEA26C"/>
@@ -1730,7 +2750,124 @@
       </w:pPr>
     </w:lvl>
   </w:abstractNum>
-  <w:abstractNum w:abstractNumId="8" w15:restartNumberingAfterBreak="0">
+  <w:abstractNum w:abstractNumId="11" w15:restartNumberingAfterBreak="0">
+    <w:nsid w:val="719E0DB2"/>
+    <w:multiLevelType w:val="multilevel"/>
+    <w:tmpl w:val="1F127F3E"/>
+    <w:lvl w:ilvl="0">
+      <w:start w:val="1"/>
+      <w:numFmt w:val="decimal"/>
+      <w:lvlText w:val="%1."/>
+      <w:lvlJc w:val="left"/>
+      <w:pPr>
+        <w:tabs>
+          <w:tab w:val="num" w:pos="720"/>
+        </w:tabs>
+        <w:ind w:left="720" w:hanging="360"/>
+      </w:pPr>
+    </w:lvl>
+    <w:lvl w:ilvl="1">
+      <w:start w:val="1"/>
+      <w:numFmt w:val="bullet"/>
+      <w:lvlText w:val=""/>
+      <w:lvlJc w:val="left"/>
+      <w:pPr>
+        <w:tabs>
+          <w:tab w:val="num" w:pos="1440"/>
+        </w:tabs>
+        <w:ind w:left="1440" w:hanging="360"/>
+      </w:pPr>
+      <w:rPr>
+        <w:rFonts w:ascii="Symbol" w:hAnsi="Symbol" w:hint="default"/>
+        <w:sz w:val="20"/>
+      </w:rPr>
+    </w:lvl>
+    <w:lvl w:ilvl="2" w:tentative="1">
+      <w:start w:val="1"/>
+      <w:numFmt w:val="decimal"/>
+      <w:lvlText w:val="%3."/>
+      <w:lvlJc w:val="left"/>
+      <w:pPr>
+        <w:tabs>
+          <w:tab w:val="num" w:pos="2160"/>
+        </w:tabs>
+        <w:ind w:left="2160" w:hanging="360"/>
+      </w:pPr>
+    </w:lvl>
+    <w:lvl w:ilvl="3" w:tentative="1">
+      <w:start w:val="1"/>
+      <w:numFmt w:val="decimal"/>
+      <w:lvlText w:val="%4."/>
+      <w:lvlJc w:val="left"/>
+      <w:pPr>
+        <w:tabs>
+          <w:tab w:val="num" w:pos="2880"/>
+        </w:tabs>
+        <w:ind w:left="2880" w:hanging="360"/>
+      </w:pPr>
+    </w:lvl>
+    <w:lvl w:ilvl="4" w:tentative="1">
+      <w:start w:val="1"/>
+      <w:numFmt w:val="decimal"/>
+      <w:lvlText w:val="%5."/>
+      <w:lvlJc w:val="left"/>
+      <w:pPr>
+        <w:tabs>
+          <w:tab w:val="num" w:pos="3600"/>
+        </w:tabs>
+        <w:ind w:left="3600" w:hanging="360"/>
+      </w:pPr>
+    </w:lvl>
+    <w:lvl w:ilvl="5" w:tentative="1">
+      <w:start w:val="1"/>
+      <w:numFmt w:val="decimal"/>
+      <w:lvlText w:val="%6."/>
+      <w:lvlJc w:val="left"/>
+      <w:pPr>
+        <w:tabs>
+          <w:tab w:val="num" w:pos="4320"/>
+        </w:tabs>
+        <w:ind w:left="4320" w:hanging="360"/>
+      </w:pPr>
+    </w:lvl>
+    <w:lvl w:ilvl="6" w:tentative="1">
+      <w:start w:val="1"/>
+      <w:numFmt w:val="decimal"/>
+      <w:lvlText w:val="%7."/>
+      <w:lvlJc w:val="left"/>
+      <w:pPr>
+        <w:tabs>
+          <w:tab w:val="num" w:pos="5040"/>
+        </w:tabs>
+        <w:ind w:left="5040" w:hanging="360"/>
+      </w:pPr>
+    </w:lvl>
+    <w:lvl w:ilvl="7" w:tentative="1">
+      <w:start w:val="1"/>
+      <w:numFmt w:val="decimal"/>
+      <w:lvlText w:val="%8."/>
+      <w:lvlJc w:val="left"/>
+      <w:pPr>
+        <w:tabs>
+          <w:tab w:val="num" w:pos="5760"/>
+        </w:tabs>
+        <w:ind w:left="5760" w:hanging="360"/>
+      </w:pPr>
+    </w:lvl>
+    <w:lvl w:ilvl="8" w:tentative="1">
+      <w:start w:val="1"/>
+      <w:numFmt w:val="decimal"/>
+      <w:lvlText w:val="%9."/>
+      <w:lvlJc w:val="left"/>
+      <w:pPr>
+        <w:tabs>
+          <w:tab w:val="num" w:pos="6480"/>
+        </w:tabs>
+        <w:ind w:left="6480" w:hanging="360"/>
+      </w:pPr>
+    </w:lvl>
+  </w:abstractNum>
+  <w:abstractNum w:abstractNumId="12" w15:restartNumberingAfterBreak="0">
     <w:nsid w:val="7EAF4A27"/>
     <w:multiLevelType w:val="hybridMultilevel"/>
     <w:tmpl w:val="7F5212E0"/>
@@ -1820,31 +2957,43 @@
     </w:lvl>
   </w:abstractNum>
   <w:num w:numId="1" w16cid:durableId="1029379865">
+    <w:abstractNumId w:val="5"/>
+  </w:num>
+  <w:num w:numId="2" w16cid:durableId="890383566">
+    <w:abstractNumId w:val="1"/>
+  </w:num>
+  <w:num w:numId="3" w16cid:durableId="1983190790">
+    <w:abstractNumId w:val="2"/>
+  </w:num>
+  <w:num w:numId="4" w16cid:durableId="571619442">
+    <w:abstractNumId w:val="12"/>
+  </w:num>
+  <w:num w:numId="5" w16cid:durableId="1206143105">
+    <w:abstractNumId w:val="6"/>
+  </w:num>
+  <w:num w:numId="6" w16cid:durableId="961033080">
+    <w:abstractNumId w:val="7"/>
+  </w:num>
+  <w:num w:numId="7" w16cid:durableId="2133592587">
+    <w:abstractNumId w:val="8"/>
+  </w:num>
+  <w:num w:numId="8" w16cid:durableId="1810976436">
     <w:abstractNumId w:val="3"/>
   </w:num>
-  <w:num w:numId="2" w16cid:durableId="890383566">
+  <w:num w:numId="9" w16cid:durableId="831137392">
+    <w:abstractNumId w:val="10"/>
+  </w:num>
+  <w:num w:numId="10" w16cid:durableId="1516994402">
+    <w:abstractNumId w:val="11"/>
+  </w:num>
+  <w:num w:numId="11" w16cid:durableId="619842640">
     <w:abstractNumId w:val="0"/>
   </w:num>
-  <w:num w:numId="3" w16cid:durableId="1983190790">
-    <w:abstractNumId w:val="1"/>
+  <w:num w:numId="12" w16cid:durableId="369233954">
+    <w:abstractNumId w:val="9"/>
   </w:num>
-  <w:num w:numId="4" w16cid:durableId="571619442">
-    <w:abstractNumId w:val="8"/>
-  </w:num>
-  <w:num w:numId="5" w16cid:durableId="1206143105">
+  <w:num w:numId="13" w16cid:durableId="617492514">
     <w:abstractNumId w:val="4"/>
-  </w:num>
-  <w:num w:numId="6" w16cid:durableId="961033080">
-    <w:abstractNumId w:val="5"/>
-  </w:num>
-  <w:num w:numId="7" w16cid:durableId="2133592587">
-    <w:abstractNumId w:val="6"/>
-  </w:num>
-  <w:num w:numId="8" w16cid:durableId="1810976436">
-    <w:abstractNumId w:val="2"/>
-  </w:num>
-  <w:num w:numId="9" w16cid:durableId="831137392">
-    <w:abstractNumId w:val="7"/>
   </w:num>
 </w:numbering>
 </file>
@@ -2253,7 +3402,6 @@
   <w:style w:type="character" w:default="1" w:styleId="DefaultParagraphFont">
     <w:name w:val="Default Paragraph Font"/>
     <w:uiPriority w:val="1"/>
-    <w:semiHidden/>
     <w:unhideWhenUsed/>
   </w:style>
   <w:style w:type="table" w:default="1" w:styleId="TableNormal">

</xml_diff>